<commit_message>
documentacao dos testes de aceitacao em acceptance
</commit_message>
<xml_diff>
--- a/neo/test/acceptance/us14/ManualSistema.docx
+++ b/neo/test/acceptance/us14/ManualSistema.docx
@@ -42,13 +42,7 @@
         <w:rPr>
           <w:i/>
         </w:rPr>
-        <w:t>Web</w:t>
-      </w:r>
-      <w:r>
-        <w:rPr>
-          <w:i/>
-        </w:rPr>
-        <w:t xml:space="preserve"> Framework</w:t>
+        <w:t>Web Framework</w:t>
       </w:r>
       <w:r>
         <w:t xml:space="preserve"> </w:t>
@@ -106,8 +100,6 @@
         </w:rPr>
         <w:t>Instalação e configuração do Banco de dados.</w:t>
       </w:r>
-      <w:bookmarkStart w:id="0" w:name="_GoBack"/>
-      <w:bookmarkEnd w:id="0"/>
     </w:p>
     <w:p>
       <w:pPr>
@@ -127,7 +119,13 @@
         <w:rPr>
           <w:lang w:val="en-US"/>
         </w:rPr>
-        <w:t>a página [1].</w:t>
+        <w:t xml:space="preserve">a página </w:t>
+      </w:r>
+      <w:r>
+        <w:rPr>
+          <w:lang w:val="en-US"/>
+        </w:rPr>
+        <w:t>ManualConfiguracaoBD, no Wiki.</w:t>
       </w:r>
     </w:p>
     <w:p>
@@ -161,7 +159,55 @@
         <w:rPr>
           <w:lang w:val="en-US"/>
         </w:rPr>
-        <w:t>A versão do Grails que utilizamos no nosso projeto foi a 1.3.1. O arquivo [2] é um zip contendo o core do framework e é necessário para o projeto.</w:t>
+        <w:t xml:space="preserve">A versão do Grails que utilizamos no nosso projeto foi a 1.3.1. </w:t>
+      </w:r>
+      <w:r>
+        <w:rPr>
+          <w:lang w:val="en-US"/>
+        </w:rPr>
+        <w:t xml:space="preserve">Em </w:t>
+      </w:r>
+      <w:r>
+        <w:rPr>
+          <w:lang w:val="en-US"/>
+        </w:rPr>
+        <w:t xml:space="preserve"> [</w:t>
+      </w:r>
+      <w:r>
+        <w:rPr>
+          <w:lang w:val="en-US"/>
+        </w:rPr>
+        <w:t>1</w:t>
+      </w:r>
+      <w:r>
+        <w:rPr>
+          <w:lang w:val="en-US"/>
+        </w:rPr>
+        <w:t>]</w:t>
+      </w:r>
+      <w:r>
+        <w:rPr>
+          <w:lang w:val="en-US"/>
+        </w:rPr>
+        <w:t xml:space="preserve"> podemos achar o </w:t>
+      </w:r>
+      <w:r>
+        <w:rPr>
+          <w:lang w:val="en-US"/>
+        </w:rPr>
+        <w:t xml:space="preserve">zip contendo o core do framework </w:t>
+      </w:r>
+      <w:r>
+        <w:rPr>
+          <w:lang w:val="en-US"/>
+        </w:rPr>
+        <w:t>qu</w:t>
+      </w:r>
+      <w:r>
+        <w:rPr>
+          <w:lang w:val="en-US"/>
+        </w:rPr>
+        <w:t>e é necessário para o projeto.</w:t>
       </w:r>
     </w:p>
     <w:p>
@@ -195,19 +241,7 @@
         <w:rPr>
           <w:lang w:val="en-US"/>
         </w:rPr>
-        <w:t xml:space="preserve">Para rodar o Neo SI é necessário ter o servidor Web Tomcat instalado. Pode-se baixar qualquer versão </w:t>
-      </w:r>
-      <w:r>
-        <w:rPr>
-          <w:lang w:val="en-US"/>
-        </w:rPr>
-        <w:t>[3]</w:t>
-      </w:r>
-      <w:r>
-        <w:rPr>
-          <w:lang w:val="en-US"/>
-        </w:rPr>
-        <w:t xml:space="preserve"> a partir da 6.X.</w:t>
+        <w:t>Para rodar o Neo SI é necessário ter o servidor Web Tomcat instalado. Pode-se baixar qualquer versão [3] a partir da 6.X.</w:t>
       </w:r>
     </w:p>
     <w:p>
@@ -241,7 +275,49 @@
         <w:rPr>
           <w:lang w:val="en-US"/>
         </w:rPr>
-        <w:t>Deve-se gerar o arquivo WAR do projeto Neo SI. Para isso vá ao console do grails, via IDE Eclipse e insira o comando grails war. Será gerado um arquivo .WAR na pasta target do projeto.</w:t>
+        <w:t xml:space="preserve">Deve-se gerar o arquivo WAR do projeto Neo SI. Para isso vá ao console do grails, via IDE Eclipse e insira o comando </w:t>
+      </w:r>
+      <w:r>
+        <w:rPr>
+          <w:lang w:val="en-US"/>
+        </w:rPr>
+        <w:t>tomcat deploy</w:t>
+      </w:r>
+      <w:r>
+        <w:rPr>
+          <w:lang w:val="en-US"/>
+        </w:rPr>
+        <w:t>.</w:t>
+      </w:r>
+      <w:r>
+        <w:rPr>
+          <w:lang w:val="en-US"/>
+        </w:rPr>
+        <w:t xml:space="preserve"> </w:t>
+      </w:r>
+      <w:r>
+        <w:rPr>
+          <w:lang w:val="en-US"/>
+        </w:rPr>
+        <w:t>O plugin do tomca</w:t>
+      </w:r>
+      <w:r>
+        <w:rPr>
+          <w:lang w:val="en-US"/>
+        </w:rPr>
+        <w:t>t já está integrado ao projeto, então s</w:t>
+      </w:r>
+      <w:r>
+        <w:rPr>
+          <w:lang w:val="en-US"/>
+        </w:rPr>
+        <w:t xml:space="preserve">erá gerado um arquivo .WAR </w:t>
+      </w:r>
+      <w:r>
+        <w:rPr>
+          <w:lang w:val="en-US"/>
+        </w:rPr>
+        <w:t xml:space="preserve">na pasta target do projeto. </w:t>
       </w:r>
     </w:p>
     <w:p>
@@ -318,7 +394,6 @@
           <w:szCs w:val="28"/>
           <w:lang w:val="en-US"/>
         </w:rPr>
-        <w:lastRenderedPageBreak/>
         <w:t>Re</w:t>
       </w:r>
       <w:r>

</xml_diff>